<commit_message>
Adding 2022/23 NIHE figures to data folder.
</commit_message>
<xml_diff>
--- a/data/Homelessness- Intimidation by Council Area.docx
+++ b/data/Homelessness- Intimidation by Council Area.docx
@@ -1,6 +1,6 @@
 
 <file path=word/document.xml><?xml version="1.0" encoding="utf-8"?>
-<w:document xmlns:wpc="http://schemas.microsoft.com/office/word/2010/wordprocessingCanvas" xmlns:cx="http://schemas.microsoft.com/office/drawing/2014/chartex" xmlns:cx1="http://schemas.microsoft.com/office/drawing/2015/9/8/chartex" xmlns:cx2="http://schemas.microsoft.com/office/drawing/2015/10/21/chartex" xmlns:cx3="http://schemas.microsoft.com/office/drawing/2016/5/9/chartex" xmlns:cx4="http://schemas.microsoft.com/office/drawing/2016/5/10/chartex" xmlns:cx5="http://schemas.microsoft.com/office/drawing/2016/5/11/chartex" xmlns:cx6="http://schemas.microsoft.com/office/drawing/2016/5/12/chartex" xmlns:cx7="http://schemas.microsoft.com/office/drawing/2016/5/13/chartex" xmlns:cx8="http://schemas.microsoft.com/office/drawing/2016/5/14/chartex" xmlns:mc="http://schemas.openxmlformats.org/markup-compatibility/2006" xmlns:aink="http://schemas.microsoft.com/office/drawing/2016/ink" xmlns:am3d="http://schemas.microsoft.com/office/drawing/2017/model3d" xmlns:o="urn:schemas-microsoft-com:office:office" xmlns:oel="http://schemas.microsoft.com/office/2019/extlst" xmlns:r="http://schemas.openxmlformats.org/officeDocument/2006/relationships" xmlns:m="http://schemas.openxmlformats.org/officeDocument/2006/math" xmlns:v="urn:schemas-microsoft-com:vml" xmlns:wp14="http://schemas.microsoft.com/office/word/2010/wordprocessingDrawing" xmlns:wp="http://schemas.openxmlformats.org/drawingml/2006/wordprocessingDrawing" xmlns:w10="urn:schemas-microsoft-com:office:word" xmlns:w="http://schemas.openxmlformats.org/wordprocessingml/2006/main" xmlns:w14="http://schemas.microsoft.com/office/word/2010/wordml" xmlns:w15="http://schemas.microsoft.com/office/word/2012/wordml" xmlns:w16cex="http://schemas.microsoft.com/office/word/2018/wordml/cex" xmlns:w16cid="http://schemas.microsoft.com/office/word/2016/wordml/cid" xmlns:w16="http://schemas.microsoft.com/office/word/2018/wordml" xmlns:w16du="http://schemas.microsoft.com/office/word/2023/wordml/word16du" xmlns:w16sdtdh="http://schemas.microsoft.com/office/word/2020/wordml/sdtdatahash" xmlns:w16se="http://schemas.microsoft.com/office/word/2015/wordml/symex" xmlns:wpg="http://schemas.microsoft.com/office/word/2010/wordprocessingGroup" xmlns:wpi="http://schemas.microsoft.com/office/word/2010/wordprocessingInk" xmlns:wne="http://schemas.microsoft.com/office/word/2006/wordml" xmlns:wps="http://schemas.microsoft.com/office/word/2010/wordprocessingShape" mc:Ignorable="w14 w15 w16se w16cid w16 w16cex w16sdtdh wp14">
+<w:document xmlns:wpc="http://schemas.microsoft.com/office/word/2010/wordprocessingCanvas" xmlns:cx="http://schemas.microsoft.com/office/drawing/2014/chartex" xmlns:cx1="http://schemas.microsoft.com/office/drawing/2015/9/8/chartex" xmlns:cx2="http://schemas.microsoft.com/office/drawing/2015/10/21/chartex" xmlns:cx3="http://schemas.microsoft.com/office/drawing/2016/5/9/chartex" xmlns:cx4="http://schemas.microsoft.com/office/drawing/2016/5/10/chartex" xmlns:cx5="http://schemas.microsoft.com/office/drawing/2016/5/11/chartex" xmlns:cx6="http://schemas.microsoft.com/office/drawing/2016/5/12/chartex" xmlns:cx7="http://schemas.microsoft.com/office/drawing/2016/5/13/chartex" xmlns:cx8="http://schemas.microsoft.com/office/drawing/2016/5/14/chartex" xmlns:mc="http://schemas.openxmlformats.org/markup-compatibility/2006" xmlns:aink="http://schemas.microsoft.com/office/drawing/2016/ink" xmlns:am3d="http://schemas.microsoft.com/office/drawing/2017/model3d" xmlns:o="urn:schemas-microsoft-com:office:office" xmlns:oel="http://schemas.microsoft.com/office/2019/extlst" xmlns:r="http://schemas.openxmlformats.org/officeDocument/2006/relationships" xmlns:m="http://schemas.openxmlformats.org/officeDocument/2006/math" xmlns:v="urn:schemas-microsoft-com:vml" xmlns:wp14="http://schemas.microsoft.com/office/word/2010/wordprocessingDrawing" xmlns:wp="http://schemas.openxmlformats.org/drawingml/2006/wordprocessingDrawing" xmlns:w10="urn:schemas-microsoft-com:office:word" xmlns:w="http://schemas.openxmlformats.org/wordprocessingml/2006/main" xmlns:w14="http://schemas.microsoft.com/office/word/2010/wordml" xmlns:w15="http://schemas.microsoft.com/office/word/2012/wordml" xmlns:w16cex="http://schemas.microsoft.com/office/word/2018/wordml/cex" xmlns:w16cid="http://schemas.microsoft.com/office/word/2016/wordml/cid" xmlns:w16="http://schemas.microsoft.com/office/word/2018/wordml" xmlns:w16sdtdh="http://schemas.microsoft.com/office/word/2020/wordml/sdtdatahash" xmlns:w16se="http://schemas.microsoft.com/office/word/2015/wordml/symex" xmlns:wpg="http://schemas.microsoft.com/office/word/2010/wordprocessingGroup" xmlns:wpi="http://schemas.microsoft.com/office/word/2010/wordprocessingInk" xmlns:wne="http://schemas.microsoft.com/office/word/2006/wordml" xmlns:wps="http://schemas.microsoft.com/office/word/2010/wordprocessingShape" mc:Ignorable="w14 w15 w16se w16cid w16 w16cex w16sdtdh wp14">
   <w:body>
     <w:p/>
     <w:p>
@@ -3951,6 +3951,456 @@
           </w:p>
         </w:tc>
       </w:tr>
+      <w:tr>
+        <w:trPr>
+          <w:trHeight w:val="300"/>
+        </w:trPr>
+        <w:tc>
+          <w:tcPr>
+            <w:tcW w:w="3040" w:type="dxa"/>
+            <w:tcBorders>
+              <w:top w:val="single" w:sz="4" w:space="0" w:color="auto"/>
+              <w:left w:val="single" w:sz="4" w:space="0" w:color="auto"/>
+              <w:bottom w:val="single" w:sz="4" w:space="0" w:color="auto"/>
+              <w:right w:val="single" w:sz="4" w:space="0" w:color="auto"/>
+            </w:tcBorders>
+            <w:shd w:val="clear" w:color="auto" w:fill="auto"/>
+            <w:noWrap/>
+            <w:vAlign w:val="bottom"/>
+          </w:tcPr>
+          <w:p>
+            <w:pPr>
+              <w:spacing w:after="0" w:line="240" w:lineRule="auto"/>
+              <w:rPr>
+                <w:rFonts w:ascii="Calibri" w:eastAsia="Times New Roman" w:hAnsi="Calibri" w:cs="Calibri"/>
+                <w:b/>
+                <w:bCs/>
+                <w:color w:val="000000"/>
+                <w:lang w:eastAsia="en-GB"/>
+              </w:rPr>
+            </w:pPr>
+            <w:r>
+              <w:rPr>
+                <w:rFonts w:ascii="Calibri" w:eastAsia="Times New Roman" w:hAnsi="Calibri" w:cs="Calibri"/>
+                <w:b/>
+                <w:bCs/>
+                <w:color w:val="000000"/>
+                <w:lang w:eastAsia="en-GB"/>
+              </w:rPr>
+              <w:t>2022/23</w:t>
+            </w:r>
+          </w:p>
+        </w:tc>
+        <w:tc>
+          <w:tcPr>
+            <w:tcW w:w="610" w:type="dxa"/>
+            <w:tcBorders>
+              <w:top w:val="single" w:sz="4" w:space="0" w:color="auto"/>
+              <w:left w:val="nil"/>
+              <w:bottom w:val="single" w:sz="4" w:space="0" w:color="auto"/>
+              <w:right w:val="single" w:sz="4" w:space="0" w:color="auto"/>
+            </w:tcBorders>
+            <w:shd w:val="clear" w:color="auto" w:fill="auto"/>
+            <w:noWrap/>
+            <w:vAlign w:val="bottom"/>
+          </w:tcPr>
+          <w:p>
+            <w:pPr>
+              <w:spacing w:after="0" w:line="240" w:lineRule="auto"/>
+              <w:rPr>
+                <w:rFonts w:ascii="Calibri" w:eastAsia="Times New Roman" w:hAnsi="Calibri" w:cs="Calibri"/>
+                <w:lang w:eastAsia="en-GB"/>
+              </w:rPr>
+            </w:pPr>
+            <w:r>
+              <w:rPr>
+                <w:rFonts w:ascii="Calibri" w:eastAsia="Times New Roman" w:hAnsi="Calibri" w:cs="Calibri"/>
+                <w:lang w:eastAsia="en-GB"/>
+              </w:rPr>
+              <w:t>27</w:t>
+            </w:r>
+          </w:p>
+        </w:tc>
+        <w:tc>
+          <w:tcPr>
+            <w:tcW w:w="909" w:type="dxa"/>
+            <w:tcBorders>
+              <w:top w:val="single" w:sz="4" w:space="0" w:color="auto"/>
+              <w:left w:val="nil"/>
+              <w:bottom w:val="single" w:sz="4" w:space="0" w:color="auto"/>
+              <w:right w:val="single" w:sz="4" w:space="0" w:color="auto"/>
+            </w:tcBorders>
+            <w:shd w:val="clear" w:color="auto" w:fill="auto"/>
+            <w:noWrap/>
+            <w:vAlign w:val="bottom"/>
+          </w:tcPr>
+          <w:p>
+            <w:pPr>
+              <w:spacing w:after="0" w:line="240" w:lineRule="auto"/>
+              <w:rPr>
+                <w:rFonts w:ascii="Calibri" w:eastAsia="Times New Roman" w:hAnsi="Calibri" w:cs="Calibri"/>
+                <w:lang w:eastAsia="en-GB"/>
+              </w:rPr>
+            </w:pPr>
+            <w:r>
+              <w:rPr>
+                <w:rFonts w:ascii="Calibri" w:eastAsia="Times New Roman" w:hAnsi="Calibri" w:cs="Calibri"/>
+                <w:lang w:eastAsia="en-GB"/>
+              </w:rPr>
+              <w:t>10</w:t>
+            </w:r>
+          </w:p>
+        </w:tc>
+        <w:tc>
+          <w:tcPr>
+            <w:tcW w:w="610" w:type="dxa"/>
+            <w:tcBorders>
+              <w:top w:val="single" w:sz="4" w:space="0" w:color="auto"/>
+              <w:left w:val="nil"/>
+              <w:bottom w:val="single" w:sz="4" w:space="0" w:color="auto"/>
+              <w:right w:val="single" w:sz="4" w:space="0" w:color="auto"/>
+            </w:tcBorders>
+            <w:shd w:val="clear" w:color="000000" w:fill="FCD5B4"/>
+            <w:noWrap/>
+            <w:vAlign w:val="bottom"/>
+          </w:tcPr>
+          <w:p>
+            <w:pPr>
+              <w:spacing w:after="0" w:line="240" w:lineRule="auto"/>
+              <w:rPr>
+                <w:rFonts w:ascii="Calibri" w:eastAsia="Times New Roman" w:hAnsi="Calibri" w:cs="Calibri"/>
+                <w:lang w:eastAsia="en-GB"/>
+              </w:rPr>
+            </w:pPr>
+            <w:r>
+              <w:rPr>
+                <w:rFonts w:ascii="Calibri" w:eastAsia="Times New Roman" w:hAnsi="Calibri" w:cs="Calibri"/>
+                <w:lang w:eastAsia="en-GB"/>
+              </w:rPr>
+              <w:t>0</w:t>
+            </w:r>
+          </w:p>
+        </w:tc>
+        <w:tc>
+          <w:tcPr>
+            <w:tcW w:w="909" w:type="dxa"/>
+            <w:tcBorders>
+              <w:top w:val="single" w:sz="4" w:space="0" w:color="auto"/>
+              <w:left w:val="nil"/>
+              <w:bottom w:val="single" w:sz="4" w:space="0" w:color="auto"/>
+              <w:right w:val="single" w:sz="4" w:space="0" w:color="auto"/>
+            </w:tcBorders>
+            <w:shd w:val="clear" w:color="000000" w:fill="FCD5B4"/>
+            <w:noWrap/>
+            <w:vAlign w:val="bottom"/>
+          </w:tcPr>
+          <w:p>
+            <w:pPr>
+              <w:spacing w:after="0" w:line="240" w:lineRule="auto"/>
+              <w:rPr>
+                <w:rFonts w:ascii="Calibri" w:eastAsia="Times New Roman" w:hAnsi="Calibri" w:cs="Calibri"/>
+                <w:lang w:eastAsia="en-GB"/>
+              </w:rPr>
+            </w:pPr>
+            <w:r>
+              <w:rPr>
+                <w:rFonts w:ascii="Calibri" w:eastAsia="Times New Roman" w:hAnsi="Calibri" w:cs="Calibri"/>
+                <w:lang w:eastAsia="en-GB"/>
+              </w:rPr>
+              <w:t>-</w:t>
+            </w:r>
+          </w:p>
+        </w:tc>
+        <w:tc>
+          <w:tcPr>
+            <w:tcW w:w="622" w:type="dxa"/>
+            <w:tcBorders>
+              <w:top w:val="single" w:sz="4" w:space="0" w:color="auto"/>
+              <w:left w:val="nil"/>
+              <w:bottom w:val="single" w:sz="4" w:space="0" w:color="auto"/>
+              <w:right w:val="single" w:sz="4" w:space="0" w:color="auto"/>
+            </w:tcBorders>
+            <w:shd w:val="clear" w:color="auto" w:fill="auto"/>
+            <w:noWrap/>
+            <w:vAlign w:val="bottom"/>
+          </w:tcPr>
+          <w:p>
+            <w:pPr>
+              <w:spacing w:after="0" w:line="240" w:lineRule="auto"/>
+              <w:rPr>
+                <w:rFonts w:ascii="Calibri" w:eastAsia="Times New Roman" w:hAnsi="Calibri" w:cs="Calibri"/>
+                <w:lang w:eastAsia="en-GB"/>
+              </w:rPr>
+            </w:pPr>
+            <w:r>
+              <w:rPr>
+                <w:rFonts w:ascii="Calibri" w:eastAsia="Times New Roman" w:hAnsi="Calibri" w:cs="Calibri"/>
+                <w:lang w:eastAsia="en-GB"/>
+              </w:rPr>
+              <w:t>124</w:t>
+            </w:r>
+          </w:p>
+        </w:tc>
+        <w:tc>
+          <w:tcPr>
+            <w:tcW w:w="958" w:type="dxa"/>
+            <w:tcBorders>
+              <w:top w:val="single" w:sz="4" w:space="0" w:color="auto"/>
+              <w:left w:val="nil"/>
+              <w:bottom w:val="single" w:sz="4" w:space="0" w:color="auto"/>
+              <w:right w:val="single" w:sz="4" w:space="0" w:color="auto"/>
+            </w:tcBorders>
+            <w:shd w:val="clear" w:color="auto" w:fill="auto"/>
+            <w:noWrap/>
+            <w:vAlign w:val="bottom"/>
+          </w:tcPr>
+          <w:p>
+            <w:pPr>
+              <w:spacing w:after="0" w:line="240" w:lineRule="auto"/>
+              <w:rPr>
+                <w:rFonts w:ascii="Calibri" w:eastAsia="Times New Roman" w:hAnsi="Calibri" w:cs="Calibri"/>
+                <w:lang w:eastAsia="en-GB"/>
+              </w:rPr>
+            </w:pPr>
+            <w:r>
+              <w:rPr>
+                <w:rFonts w:ascii="Calibri" w:eastAsia="Times New Roman" w:hAnsi="Calibri" w:cs="Calibri"/>
+                <w:lang w:eastAsia="en-GB"/>
+              </w:rPr>
+              <w:t>194</w:t>
+            </w:r>
+          </w:p>
+        </w:tc>
+        <w:tc>
+          <w:tcPr>
+            <w:tcW w:w="610" w:type="dxa"/>
+            <w:tcBorders>
+              <w:top w:val="single" w:sz="4" w:space="0" w:color="auto"/>
+              <w:left w:val="nil"/>
+              <w:bottom w:val="single" w:sz="4" w:space="0" w:color="auto"/>
+              <w:right w:val="single" w:sz="4" w:space="0" w:color="auto"/>
+            </w:tcBorders>
+            <w:shd w:val="clear" w:color="000000" w:fill="FCD5B4"/>
+            <w:noWrap/>
+            <w:vAlign w:val="bottom"/>
+          </w:tcPr>
+          <w:p>
+            <w:pPr>
+              <w:spacing w:after="0" w:line="240" w:lineRule="auto"/>
+              <w:rPr>
+                <w:rFonts w:ascii="Calibri" w:eastAsia="Times New Roman" w:hAnsi="Calibri" w:cs="Calibri"/>
+                <w:lang w:eastAsia="en-GB"/>
+              </w:rPr>
+            </w:pPr>
+            <w:r>
+              <w:rPr>
+                <w:rFonts w:ascii="Calibri" w:eastAsia="Times New Roman" w:hAnsi="Calibri" w:cs="Calibri"/>
+                <w:lang w:eastAsia="en-GB"/>
+              </w:rPr>
+              <w:t>6</w:t>
+            </w:r>
+          </w:p>
+        </w:tc>
+        <w:tc>
+          <w:tcPr>
+            <w:tcW w:w="839" w:type="dxa"/>
+            <w:tcBorders>
+              <w:top w:val="single" w:sz="4" w:space="0" w:color="auto"/>
+              <w:left w:val="nil"/>
+              <w:bottom w:val="single" w:sz="4" w:space="0" w:color="auto"/>
+              <w:right w:val="single" w:sz="4" w:space="0" w:color="auto"/>
+            </w:tcBorders>
+            <w:shd w:val="clear" w:color="000000" w:fill="FCD5B4"/>
+            <w:noWrap/>
+            <w:vAlign w:val="bottom"/>
+          </w:tcPr>
+          <w:p>
+            <w:pPr>
+              <w:spacing w:after="0" w:line="240" w:lineRule="auto"/>
+              <w:rPr>
+                <w:rFonts w:ascii="Calibri" w:eastAsia="Times New Roman" w:hAnsi="Calibri" w:cs="Calibri"/>
+                <w:lang w:eastAsia="en-GB"/>
+              </w:rPr>
+            </w:pPr>
+            <w:r>
+              <w:rPr>
+                <w:rFonts w:ascii="Calibri" w:eastAsia="Times New Roman" w:hAnsi="Calibri" w:cs="Calibri"/>
+                <w:lang w:eastAsia="en-GB"/>
+              </w:rPr>
+              <w:t>-</w:t>
+            </w:r>
+          </w:p>
+        </w:tc>
+        <w:tc>
+          <w:tcPr>
+            <w:tcW w:w="610" w:type="dxa"/>
+            <w:tcBorders>
+              <w:top w:val="single" w:sz="4" w:space="0" w:color="auto"/>
+              <w:left w:val="nil"/>
+              <w:bottom w:val="single" w:sz="4" w:space="0" w:color="auto"/>
+              <w:right w:val="single" w:sz="4" w:space="0" w:color="auto"/>
+            </w:tcBorders>
+            <w:shd w:val="clear" w:color="auto" w:fill="auto"/>
+            <w:noWrap/>
+            <w:vAlign w:val="bottom"/>
+          </w:tcPr>
+          <w:p>
+            <w:pPr>
+              <w:spacing w:after="0" w:line="240" w:lineRule="auto"/>
+              <w:rPr>
+                <w:rFonts w:ascii="Calibri" w:eastAsia="Times New Roman" w:hAnsi="Calibri" w:cs="Calibri"/>
+                <w:lang w:eastAsia="en-GB"/>
+              </w:rPr>
+            </w:pPr>
+            <w:r>
+              <w:rPr>
+                <w:rFonts w:ascii="Calibri" w:eastAsia="Times New Roman" w:hAnsi="Calibri" w:cs="Calibri"/>
+                <w:lang w:eastAsia="en-GB"/>
+              </w:rPr>
+              <w:t>10</w:t>
+            </w:r>
+          </w:p>
+        </w:tc>
+        <w:tc>
+          <w:tcPr>
+            <w:tcW w:w="861" w:type="dxa"/>
+            <w:tcBorders>
+              <w:top w:val="single" w:sz="4" w:space="0" w:color="auto"/>
+              <w:left w:val="nil"/>
+              <w:bottom w:val="single" w:sz="4" w:space="0" w:color="auto"/>
+              <w:right w:val="single" w:sz="4" w:space="0" w:color="auto"/>
+            </w:tcBorders>
+            <w:shd w:val="clear" w:color="auto" w:fill="auto"/>
+            <w:noWrap/>
+            <w:vAlign w:val="bottom"/>
+          </w:tcPr>
+          <w:p>
+            <w:pPr>
+              <w:spacing w:after="0" w:line="240" w:lineRule="auto"/>
+              <w:rPr>
+                <w:rFonts w:ascii="Calibri" w:eastAsia="Times New Roman" w:hAnsi="Calibri" w:cs="Calibri"/>
+                <w:lang w:eastAsia="en-GB"/>
+              </w:rPr>
+            </w:pPr>
+          </w:p>
+        </w:tc>
+        <w:tc>
+          <w:tcPr>
+            <w:tcW w:w="610" w:type="dxa"/>
+            <w:tcBorders>
+              <w:top w:val="single" w:sz="4" w:space="0" w:color="auto"/>
+              <w:left w:val="nil"/>
+              <w:bottom w:val="single" w:sz="4" w:space="0" w:color="auto"/>
+              <w:right w:val="single" w:sz="4" w:space="0" w:color="auto"/>
+            </w:tcBorders>
+            <w:shd w:val="clear" w:color="000000" w:fill="FCD5B4"/>
+            <w:noWrap/>
+            <w:vAlign w:val="bottom"/>
+          </w:tcPr>
+          <w:p>
+            <w:pPr>
+              <w:spacing w:after="0" w:line="240" w:lineRule="auto"/>
+              <w:rPr>
+                <w:rFonts w:ascii="Calibri" w:eastAsia="Times New Roman" w:hAnsi="Calibri" w:cs="Calibri"/>
+                <w:lang w:eastAsia="en-GB"/>
+              </w:rPr>
+            </w:pPr>
+            <w:r>
+              <w:rPr>
+                <w:rFonts w:ascii="Calibri" w:eastAsia="Times New Roman" w:hAnsi="Calibri" w:cs="Calibri"/>
+                <w:lang w:eastAsia="en-GB"/>
+              </w:rPr>
+              <w:t>0</w:t>
+            </w:r>
+          </w:p>
+        </w:tc>
+        <w:tc>
+          <w:tcPr>
+            <w:tcW w:w="885" w:type="dxa"/>
+            <w:tcBorders>
+              <w:top w:val="single" w:sz="4" w:space="0" w:color="auto"/>
+              <w:left w:val="nil"/>
+              <w:bottom w:val="single" w:sz="4" w:space="0" w:color="auto"/>
+              <w:right w:val="single" w:sz="4" w:space="0" w:color="auto"/>
+            </w:tcBorders>
+            <w:shd w:val="clear" w:color="000000" w:fill="FCD5B4"/>
+            <w:noWrap/>
+            <w:vAlign w:val="bottom"/>
+          </w:tcPr>
+          <w:p>
+            <w:pPr>
+              <w:spacing w:after="0" w:line="240" w:lineRule="auto"/>
+              <w:rPr>
+                <w:rFonts w:ascii="Calibri" w:eastAsia="Times New Roman" w:hAnsi="Calibri" w:cs="Calibri"/>
+                <w:lang w:eastAsia="en-GB"/>
+              </w:rPr>
+            </w:pPr>
+            <w:r>
+              <w:rPr>
+                <w:rFonts w:ascii="Calibri" w:eastAsia="Times New Roman" w:hAnsi="Calibri" w:cs="Calibri"/>
+                <w:lang w:eastAsia="en-GB"/>
+              </w:rPr>
+              <w:t>0</w:t>
+            </w:r>
+          </w:p>
+        </w:tc>
+        <w:tc>
+          <w:tcPr>
+            <w:tcW w:w="842" w:type="dxa"/>
+            <w:tcBorders>
+              <w:top w:val="single" w:sz="4" w:space="0" w:color="auto"/>
+              <w:left w:val="nil"/>
+              <w:bottom w:val="single" w:sz="4" w:space="0" w:color="auto"/>
+              <w:right w:val="single" w:sz="4" w:space="0" w:color="auto"/>
+            </w:tcBorders>
+            <w:shd w:val="clear" w:color="000000" w:fill="FFFFFF" w:themeFill="background1"/>
+          </w:tcPr>
+          <w:p>
+            <w:pPr>
+              <w:spacing w:after="0" w:line="240" w:lineRule="auto"/>
+              <w:rPr>
+                <w:rFonts w:ascii="Calibri" w:eastAsia="Times New Roman" w:hAnsi="Calibri" w:cs="Calibri"/>
+                <w:lang w:eastAsia="en-GB"/>
+              </w:rPr>
+            </w:pPr>
+            <w:r>
+              <w:rPr>
+                <w:rFonts w:ascii="Calibri" w:eastAsia="Times New Roman" w:hAnsi="Calibri" w:cs="Calibri"/>
+                <w:lang w:eastAsia="en-GB"/>
+              </w:rPr>
+              <w:t>167</w:t>
+            </w:r>
+          </w:p>
+        </w:tc>
+        <w:tc>
+          <w:tcPr>
+            <w:tcW w:w="850" w:type="dxa"/>
+            <w:tcBorders>
+              <w:top w:val="single" w:sz="4" w:space="0" w:color="auto"/>
+              <w:left w:val="nil"/>
+              <w:bottom w:val="single" w:sz="4" w:space="0" w:color="auto"/>
+              <w:right w:val="single" w:sz="4" w:space="0" w:color="auto"/>
+            </w:tcBorders>
+            <w:shd w:val="clear" w:color="000000" w:fill="FFFFFF" w:themeFill="background1"/>
+          </w:tcPr>
+          <w:p>
+            <w:pPr>
+              <w:spacing w:after="0" w:line="240" w:lineRule="auto"/>
+              <w:rPr>
+                <w:rFonts w:ascii="Calibri" w:eastAsia="Times New Roman" w:hAnsi="Calibri" w:cs="Calibri"/>
+                <w:lang w:eastAsia="en-GB"/>
+              </w:rPr>
+            </w:pPr>
+            <w:r>
+              <w:rPr>
+                <w:rFonts w:ascii="Calibri" w:eastAsia="Times New Roman" w:hAnsi="Calibri" w:cs="Calibri"/>
+                <w:lang w:eastAsia="en-GB"/>
+              </w:rPr>
+              <w:t>212</w:t>
+            </w:r>
+          </w:p>
+        </w:tc>
+      </w:tr>
     </w:tbl>
     <w:p>
       <w:pPr>
@@ -3971,35 +4421,7 @@
         <w:rPr>
           <w:iCs/>
         </w:rPr>
-        <w:t xml:space="preserve">In terms of the above table, and subsequent tables which break these numbers down by council area, it should be noted that in some cases the figures for acceptances are higher than presentations. It should be noted that any household may be accepted for a different reason than they presented.  </w:t>
-      </w:r>
-      <w:proofErr w:type="gramStart"/>
-      <w:r>
-        <w:rPr>
-          <w:iCs/>
-        </w:rPr>
-        <w:t>During the course of</w:t>
-      </w:r>
-      <w:proofErr w:type="gramEnd"/>
-      <w:r>
-        <w:rPr>
-          <w:iCs/>
-        </w:rPr>
-        <w:t xml:space="preserve"> the designated officer’s investigation, information may come to light which changes the perspective.  For example, a household could present with neighbourhood </w:t>
-      </w:r>
-      <w:proofErr w:type="gramStart"/>
-      <w:r>
-        <w:rPr>
-          <w:iCs/>
-        </w:rPr>
-        <w:t>harassment</w:t>
-      </w:r>
-      <w:proofErr w:type="gramEnd"/>
-      <w:r>
-        <w:rPr>
-          <w:iCs/>
-        </w:rPr>
-        <w:t xml:space="preserve"> but the established threat level could result in this case being accepted for intimidation. </w:t>
+        <w:t xml:space="preserve">In terms of the above table, and subsequent tables which break these numbers down by council area, it should be noted that in some cases the figures for acceptances are higher than presentations. It should be noted that any household may be accepted for a different reason than they presented.  During the course of the designated officer’s investigation, information may come to light which changes the perspective.  For example, a household could present with neighbourhood harassment but the established threat level could result in this case being accepted for intimidation. </w:t>
       </w:r>
     </w:p>
     <w:p>
@@ -4025,21 +4447,7 @@
         <w:rPr>
           <w:iCs/>
         </w:rPr>
-        <w:t xml:space="preserve">lease note that </w:t>
-      </w:r>
-      <w:proofErr w:type="gramStart"/>
-      <w:r>
-        <w:rPr>
-          <w:iCs/>
-        </w:rPr>
-        <w:t>in order to</w:t>
-      </w:r>
-      <w:proofErr w:type="gramEnd"/>
-      <w:r>
-        <w:rPr>
-          <w:iCs/>
-        </w:rPr>
-        <w:t xml:space="preserve"> prevent individuals being identified, and to maintain a level of data protection, no exact figure has been provided where the number within the breakdown is under 10.</w:t>
+        <w:t>lease note that in order to prevent individuals being identified, and to maintain a level of data protection, no exact figure has been provided where the number within the breakdown is under 10.</w:t>
       </w:r>
     </w:p>
     <w:p>
@@ -10232,15 +10640,7 @@
     <w:p/>
     <w:p>
       <w:r>
-        <w:t xml:space="preserve">Please note, </w:t>
-      </w:r>
-      <w:proofErr w:type="gramStart"/>
-      <w:r>
-        <w:t>in order to</w:t>
-      </w:r>
-      <w:proofErr w:type="gramEnd"/>
-      <w:r>
-        <w:t xml:space="preserve"> prevent the identification of individuals, anonymization of the data breakdown is applied where the number is below 10. </w:t>
+        <w:t xml:space="preserve">Please note, in order to prevent the identification of individuals, anonymization of the data breakdown is applied where the number is below 10. </w:t>
       </w:r>
     </w:p>
     <w:p/>
@@ -16327,15 +16727,7 @@
     <w:p/>
     <w:p>
       <w:r>
-        <w:t xml:space="preserve">Please note, </w:t>
-      </w:r>
-      <w:proofErr w:type="gramStart"/>
-      <w:r>
-        <w:t>in order to</w:t>
-      </w:r>
-      <w:proofErr w:type="gramEnd"/>
-      <w:r>
-        <w:t xml:space="preserve"> prevent the identification of individuals, anonymization of the data breakdown is applied where the number is below 10. </w:t>
+        <w:t xml:space="preserve">Please note, in order to prevent the identification of individuals, anonymization of the data breakdown is applied where the number is below 10. </w:t>
       </w:r>
     </w:p>
     <w:p/>
@@ -22620,15 +23012,7 @@
     <w:p/>
     <w:p>
       <w:r>
-        <w:t xml:space="preserve">Please note, </w:t>
-      </w:r>
-      <w:proofErr w:type="gramStart"/>
-      <w:r>
-        <w:t>in order to</w:t>
-      </w:r>
-      <w:proofErr w:type="gramEnd"/>
-      <w:r>
-        <w:t xml:space="preserve"> prevent the identification of individuals, anonymization of the data breakdown is applied where the number is below 10. </w:t>
+        <w:t xml:space="preserve">Please note, in order to prevent the identification of individuals, anonymization of the data breakdown is applied where the number is below 10. </w:t>
       </w:r>
     </w:p>
     <w:p/>
@@ -29071,15 +29455,7 @@
     <w:p/>
     <w:p>
       <w:r>
-        <w:t xml:space="preserve">Please note, </w:t>
-      </w:r>
-      <w:proofErr w:type="gramStart"/>
-      <w:r>
-        <w:t>in order to</w:t>
-      </w:r>
-      <w:proofErr w:type="gramEnd"/>
-      <w:r>
-        <w:t xml:space="preserve"> prevent the identification of individuals, anonymization of the data breakdown is applied where the number is below 10. </w:t>
+        <w:t xml:space="preserve">Please note, in order to prevent the identification of individuals, anonymization of the data breakdown is applied where the number is below 10. </w:t>
       </w:r>
     </w:p>
     <w:p/>

</xml_diff>